<commit_message>
added API address in readme and made slight changed in the proposal
</commit_message>
<xml_diff>
--- a/Project Proposal.docx
+++ b/Project Proposal.docx
@@ -41,16 +41,15 @@
         </w:rPr>
         <w:t>Use the “Free NBA API” from “</w:t>
       </w:r>
-      <w:hyperlink r:id="rId5" w:history="1">
+      <w:hyperlink r:id="rId7" w:history="1">
         <w:r>
           <w:rPr>
             <w:rStyle w:val="Hyperlink"/>
             <w:rFonts w:asciiTheme="minorHAnsi" w:hAnsiTheme="minorHAnsi" w:cstheme="minorHAnsi"/>
-            <w:color w:val="1155CC"/>
             <w:sz w:val="28"/>
             <w:szCs w:val="28"/>
           </w:rPr>
-          <w:t>https://rapidapi.com/theapiguy/api/free-nba?endpoint=apiendpoint_0c94f219-1d0f-4fc1-8bbb-c5ee6b8327cc</w:t>
+          <w:t>https://rapidapi.com/theapiguy/api/free-nba</w:t>
         </w:r>
       </w:hyperlink>
       <w:r>
@@ -199,8 +198,9 @@
           <w:sz w:val="28"/>
           <w:szCs w:val="28"/>
         </w:rPr>
-        <w:t>P</w:t>
-      </w:r>
+        <w:t xml:space="preserve">Player stats </w:t>
+      </w:r>
+      <w:proofErr w:type="gramStart"/>
       <w:r>
         <w:rPr>
           <w:rFonts w:asciiTheme="minorHAnsi" w:hAnsiTheme="minorHAnsi" w:cstheme="minorHAnsi"/>
@@ -208,7 +208,17 @@
           <w:sz w:val="28"/>
           <w:szCs w:val="28"/>
         </w:rPr>
-        <w:t>layer stats correlation(like if this guy scored more than 10 points in the previous game, what is the chance of him scoring 20 points the following game).</w:t>
+        <w:t>correlation(</w:t>
+      </w:r>
+      <w:proofErr w:type="gramEnd"/>
+      <w:r>
+        <w:rPr>
+          <w:rFonts w:asciiTheme="minorHAnsi" w:hAnsiTheme="minorHAnsi" w:cstheme="minorHAnsi"/>
+          <w:color w:val="000000"/>
+          <w:sz w:val="28"/>
+          <w:szCs w:val="28"/>
+        </w:rPr>
+        <w:t>like if this guy scored more than 10 points in the previous game, what is the chance of him scoring 20 points the following game).</w:t>
       </w:r>
     </w:p>
     <w:p>
@@ -322,8 +332,21 @@
           <w:bdr w:val="none" w:sz="0" w:space="0" w:color="auto" w:frame="1"/>
           <w:shd w:val="clear" w:color="auto" w:fill="FFFFFF"/>
         </w:rPr>
-        <w:t xml:space="preserve">  "data":[</w:t>
-      </w:r>
+        <w:t xml:space="preserve">  "data</w:t>
+      </w:r>
+      <w:proofErr w:type="gramStart"/>
+      <w:r>
+        <w:rPr>
+          <w:rFonts w:ascii="Courier New" w:eastAsia="Times New Roman" w:hAnsi="Courier New" w:cs="Courier New"/>
+          <w:color w:val="1D4371"/>
+          <w:sz w:val="20"/>
+          <w:szCs w:val="20"/>
+          <w:bdr w:val="none" w:sz="0" w:space="0" w:color="auto" w:frame="1"/>
+          <w:shd w:val="clear" w:color="auto" w:fill="FFFFFF"/>
+        </w:rPr>
+        <w:t>":[</w:t>
+      </w:r>
+      <w:proofErr w:type="gramEnd"/>
     </w:p>
     <w:p>
       <w:pPr>
@@ -451,7 +474,31 @@
           <w:bdr w:val="none" w:sz="0" w:space="0" w:color="auto" w:frame="1"/>
           <w:shd w:val="clear" w:color="auto" w:fill="FFFFFF"/>
         </w:rPr>
-        <w:t xml:space="preserve">      "first_name":"LeBron",</w:t>
+        <w:t xml:space="preserve">      "</w:t>
+      </w:r>
+      <w:proofErr w:type="spellStart"/>
+      <w:r>
+        <w:rPr>
+          <w:rFonts w:ascii="Courier New" w:eastAsia="Times New Roman" w:hAnsi="Courier New" w:cs="Courier New"/>
+          <w:color w:val="1D4371"/>
+          <w:sz w:val="20"/>
+          <w:szCs w:val="20"/>
+          <w:bdr w:val="none" w:sz="0" w:space="0" w:color="auto" w:frame="1"/>
+          <w:shd w:val="clear" w:color="auto" w:fill="FFFFFF"/>
+        </w:rPr>
+        <w:t>first_name":"LeBron</w:t>
+      </w:r>
+      <w:proofErr w:type="spellEnd"/>
+      <w:r>
+        <w:rPr>
+          <w:rFonts w:ascii="Courier New" w:eastAsia="Times New Roman" w:hAnsi="Courier New" w:cs="Courier New"/>
+          <w:color w:val="1D4371"/>
+          <w:sz w:val="20"/>
+          <w:szCs w:val="20"/>
+          <w:bdr w:val="none" w:sz="0" w:space="0" w:color="auto" w:frame="1"/>
+          <w:shd w:val="clear" w:color="auto" w:fill="FFFFFF"/>
+        </w:rPr>
+        <w:t>",</w:t>
       </w:r>
     </w:p>
     <w:p>
@@ -494,7 +541,31 @@
           <w:bdr w:val="none" w:sz="0" w:space="0" w:color="auto" w:frame="1"/>
           <w:shd w:val="clear" w:color="auto" w:fill="FFFFFF"/>
         </w:rPr>
-        <w:t xml:space="preserve">      "last_name":"James",</w:t>
+        <w:t xml:space="preserve">      "</w:t>
+      </w:r>
+      <w:proofErr w:type="spellStart"/>
+      <w:r>
+        <w:rPr>
+          <w:rFonts w:ascii="Courier New" w:eastAsia="Times New Roman" w:hAnsi="Courier New" w:cs="Courier New"/>
+          <w:color w:val="1D4371"/>
+          <w:sz w:val="20"/>
+          <w:szCs w:val="20"/>
+          <w:bdr w:val="none" w:sz="0" w:space="0" w:color="auto" w:frame="1"/>
+          <w:shd w:val="clear" w:color="auto" w:fill="FFFFFF"/>
+        </w:rPr>
+        <w:t>last_name":"James</w:t>
+      </w:r>
+      <w:proofErr w:type="spellEnd"/>
+      <w:r>
+        <w:rPr>
+          <w:rFonts w:ascii="Courier New" w:eastAsia="Times New Roman" w:hAnsi="Courier New" w:cs="Courier New"/>
+          <w:color w:val="1D4371"/>
+          <w:sz w:val="20"/>
+          <w:szCs w:val="20"/>
+          <w:bdr w:val="none" w:sz="0" w:space="0" w:color="auto" w:frame="1"/>
+          <w:shd w:val="clear" w:color="auto" w:fill="FFFFFF"/>
+        </w:rPr>
+        <w:t>",</w:t>
       </w:r>
     </w:p>
     <w:p>
@@ -537,7 +608,31 @@
           <w:bdr w:val="none" w:sz="0" w:space="0" w:color="auto" w:frame="1"/>
           <w:shd w:val="clear" w:color="auto" w:fill="FFFFFF"/>
         </w:rPr>
-        <w:t xml:space="preserve">      "position":"F",</w:t>
+        <w:t xml:space="preserve">      "</w:t>
+      </w:r>
+      <w:proofErr w:type="spellStart"/>
+      <w:r>
+        <w:rPr>
+          <w:rFonts w:ascii="Courier New" w:eastAsia="Times New Roman" w:hAnsi="Courier New" w:cs="Courier New"/>
+          <w:color w:val="1D4371"/>
+          <w:sz w:val="20"/>
+          <w:szCs w:val="20"/>
+          <w:bdr w:val="none" w:sz="0" w:space="0" w:color="auto" w:frame="1"/>
+          <w:shd w:val="clear" w:color="auto" w:fill="FFFFFF"/>
+        </w:rPr>
+        <w:t>position":"F</w:t>
+      </w:r>
+      <w:proofErr w:type="spellEnd"/>
+      <w:r>
+        <w:rPr>
+          <w:rFonts w:ascii="Courier New" w:eastAsia="Times New Roman" w:hAnsi="Courier New" w:cs="Courier New"/>
+          <w:color w:val="1D4371"/>
+          <w:sz w:val="20"/>
+          <w:szCs w:val="20"/>
+          <w:bdr w:val="none" w:sz="0" w:space="0" w:color="auto" w:frame="1"/>
+          <w:shd w:val="clear" w:color="auto" w:fill="FFFFFF"/>
+        </w:rPr>
+        <w:t>",</w:t>
       </w:r>
     </w:p>
     <w:p>
@@ -580,8 +675,21 @@
           <w:bdr w:val="none" w:sz="0" w:space="0" w:color="auto" w:frame="1"/>
           <w:shd w:val="clear" w:color="auto" w:fill="FFFFFF"/>
         </w:rPr>
-        <w:t xml:space="preserve">      "team":{</w:t>
-      </w:r>
+        <w:t xml:space="preserve">      "team</w:t>
+      </w:r>
+      <w:proofErr w:type="gramStart"/>
+      <w:r>
+        <w:rPr>
+          <w:rFonts w:ascii="Courier New" w:eastAsia="Times New Roman" w:hAnsi="Courier New" w:cs="Courier New"/>
+          <w:color w:val="1D4371"/>
+          <w:sz w:val="20"/>
+          <w:szCs w:val="20"/>
+          <w:bdr w:val="none" w:sz="0" w:space="0" w:color="auto" w:frame="1"/>
+          <w:shd w:val="clear" w:color="auto" w:fill="FFFFFF"/>
+        </w:rPr>
+        <w:t>":{</w:t>
+      </w:r>
+      <w:proofErr w:type="gramEnd"/>
     </w:p>
     <w:p>
       <w:pPr>
@@ -666,7 +774,31 @@
           <w:bdr w:val="none" w:sz="0" w:space="0" w:color="auto" w:frame="1"/>
           <w:shd w:val="clear" w:color="auto" w:fill="FFFFFF"/>
         </w:rPr>
-        <w:t xml:space="preserve">        "abbreviation":"LAL",</w:t>
+        <w:t xml:space="preserve">        "</w:t>
+      </w:r>
+      <w:proofErr w:type="spellStart"/>
+      <w:r>
+        <w:rPr>
+          <w:rFonts w:ascii="Courier New" w:eastAsia="Times New Roman" w:hAnsi="Courier New" w:cs="Courier New"/>
+          <w:color w:val="1D4371"/>
+          <w:sz w:val="20"/>
+          <w:szCs w:val="20"/>
+          <w:bdr w:val="none" w:sz="0" w:space="0" w:color="auto" w:frame="1"/>
+          <w:shd w:val="clear" w:color="auto" w:fill="FFFFFF"/>
+        </w:rPr>
+        <w:t>abbreviation":"LAL</w:t>
+      </w:r>
+      <w:proofErr w:type="spellEnd"/>
+      <w:r>
+        <w:rPr>
+          <w:rFonts w:ascii="Courier New" w:eastAsia="Times New Roman" w:hAnsi="Courier New" w:cs="Courier New"/>
+          <w:color w:val="1D4371"/>
+          <w:sz w:val="20"/>
+          <w:szCs w:val="20"/>
+          <w:bdr w:val="none" w:sz="0" w:space="0" w:color="auto" w:frame="1"/>
+          <w:shd w:val="clear" w:color="auto" w:fill="FFFFFF"/>
+        </w:rPr>
+        <w:t>",</w:t>
       </w:r>
     </w:p>
     <w:p>
@@ -709,7 +841,31 @@
           <w:bdr w:val="none" w:sz="0" w:space="0" w:color="auto" w:frame="1"/>
           <w:shd w:val="clear" w:color="auto" w:fill="FFFFFF"/>
         </w:rPr>
-        <w:t xml:space="preserve">        "city":"Los Angeles",</w:t>
+        <w:t xml:space="preserve">        "</w:t>
+      </w:r>
+      <w:proofErr w:type="spellStart"/>
+      <w:r>
+        <w:rPr>
+          <w:rFonts w:ascii="Courier New" w:eastAsia="Times New Roman" w:hAnsi="Courier New" w:cs="Courier New"/>
+          <w:color w:val="1D4371"/>
+          <w:sz w:val="20"/>
+          <w:szCs w:val="20"/>
+          <w:bdr w:val="none" w:sz="0" w:space="0" w:color="auto" w:frame="1"/>
+          <w:shd w:val="clear" w:color="auto" w:fill="FFFFFF"/>
+        </w:rPr>
+        <w:t>city":"Los</w:t>
+      </w:r>
+      <w:proofErr w:type="spellEnd"/>
+      <w:r>
+        <w:rPr>
+          <w:rFonts w:ascii="Courier New" w:eastAsia="Times New Roman" w:hAnsi="Courier New" w:cs="Courier New"/>
+          <w:color w:val="1D4371"/>
+          <w:sz w:val="20"/>
+          <w:szCs w:val="20"/>
+          <w:bdr w:val="none" w:sz="0" w:space="0" w:color="auto" w:frame="1"/>
+          <w:shd w:val="clear" w:color="auto" w:fill="FFFFFF"/>
+        </w:rPr>
+        <w:t xml:space="preserve"> Angeles",</w:t>
       </w:r>
     </w:p>
     <w:p>
@@ -752,7 +908,31 @@
           <w:bdr w:val="none" w:sz="0" w:space="0" w:color="auto" w:frame="1"/>
           <w:shd w:val="clear" w:color="auto" w:fill="FFFFFF"/>
         </w:rPr>
-        <w:t xml:space="preserve">        "conference":"West",</w:t>
+        <w:t xml:space="preserve">        "</w:t>
+      </w:r>
+      <w:proofErr w:type="spellStart"/>
+      <w:r>
+        <w:rPr>
+          <w:rFonts w:ascii="Courier New" w:eastAsia="Times New Roman" w:hAnsi="Courier New" w:cs="Courier New"/>
+          <w:color w:val="1D4371"/>
+          <w:sz w:val="20"/>
+          <w:szCs w:val="20"/>
+          <w:bdr w:val="none" w:sz="0" w:space="0" w:color="auto" w:frame="1"/>
+          <w:shd w:val="clear" w:color="auto" w:fill="FFFFFF"/>
+        </w:rPr>
+        <w:t>conference":"West</w:t>
+      </w:r>
+      <w:proofErr w:type="spellEnd"/>
+      <w:r>
+        <w:rPr>
+          <w:rFonts w:ascii="Courier New" w:eastAsia="Times New Roman" w:hAnsi="Courier New" w:cs="Courier New"/>
+          <w:color w:val="1D4371"/>
+          <w:sz w:val="20"/>
+          <w:szCs w:val="20"/>
+          <w:bdr w:val="none" w:sz="0" w:space="0" w:color="auto" w:frame="1"/>
+          <w:shd w:val="clear" w:color="auto" w:fill="FFFFFF"/>
+        </w:rPr>
+        <w:t>",</w:t>
       </w:r>
     </w:p>
     <w:p>
@@ -795,7 +975,31 @@
           <w:bdr w:val="none" w:sz="0" w:space="0" w:color="auto" w:frame="1"/>
           <w:shd w:val="clear" w:color="auto" w:fill="FFFFFF"/>
         </w:rPr>
-        <w:t xml:space="preserve">        "division":"Pacific",</w:t>
+        <w:t xml:space="preserve">        "</w:t>
+      </w:r>
+      <w:proofErr w:type="spellStart"/>
+      <w:r>
+        <w:rPr>
+          <w:rFonts w:ascii="Courier New" w:eastAsia="Times New Roman" w:hAnsi="Courier New" w:cs="Courier New"/>
+          <w:color w:val="1D4371"/>
+          <w:sz w:val="20"/>
+          <w:szCs w:val="20"/>
+          <w:bdr w:val="none" w:sz="0" w:space="0" w:color="auto" w:frame="1"/>
+          <w:shd w:val="clear" w:color="auto" w:fill="FFFFFF"/>
+        </w:rPr>
+        <w:t>division":"Pacific</w:t>
+      </w:r>
+      <w:proofErr w:type="spellEnd"/>
+      <w:r>
+        <w:rPr>
+          <w:rFonts w:ascii="Courier New" w:eastAsia="Times New Roman" w:hAnsi="Courier New" w:cs="Courier New"/>
+          <w:color w:val="1D4371"/>
+          <w:sz w:val="20"/>
+          <w:szCs w:val="20"/>
+          <w:bdr w:val="none" w:sz="0" w:space="0" w:color="auto" w:frame="1"/>
+          <w:shd w:val="clear" w:color="auto" w:fill="FFFFFF"/>
+        </w:rPr>
+        <w:t>",</w:t>
       </w:r>
     </w:p>
     <w:p>
@@ -838,7 +1042,31 @@
           <w:bdr w:val="none" w:sz="0" w:space="0" w:color="auto" w:frame="1"/>
           <w:shd w:val="clear" w:color="auto" w:fill="FFFFFF"/>
         </w:rPr>
-        <w:t xml:space="preserve">        "full_name":"Los Angeles Lakers",</w:t>
+        <w:t xml:space="preserve">        "</w:t>
+      </w:r>
+      <w:proofErr w:type="spellStart"/>
+      <w:r>
+        <w:rPr>
+          <w:rFonts w:ascii="Courier New" w:eastAsia="Times New Roman" w:hAnsi="Courier New" w:cs="Courier New"/>
+          <w:color w:val="1D4371"/>
+          <w:sz w:val="20"/>
+          <w:szCs w:val="20"/>
+          <w:bdr w:val="none" w:sz="0" w:space="0" w:color="auto" w:frame="1"/>
+          <w:shd w:val="clear" w:color="auto" w:fill="FFFFFF"/>
+        </w:rPr>
+        <w:t>full_name":"Los</w:t>
+      </w:r>
+      <w:proofErr w:type="spellEnd"/>
+      <w:r>
+        <w:rPr>
+          <w:rFonts w:ascii="Courier New" w:eastAsia="Times New Roman" w:hAnsi="Courier New" w:cs="Courier New"/>
+          <w:color w:val="1D4371"/>
+          <w:sz w:val="20"/>
+          <w:szCs w:val="20"/>
+          <w:bdr w:val="none" w:sz="0" w:space="0" w:color="auto" w:frame="1"/>
+          <w:shd w:val="clear" w:color="auto" w:fill="FFFFFF"/>
+        </w:rPr>
+        <w:t xml:space="preserve"> Angeles Lakers",</w:t>
       </w:r>
     </w:p>
     <w:p>
@@ -881,7 +1109,31 @@
           <w:bdr w:val="none" w:sz="0" w:space="0" w:color="auto" w:frame="1"/>
           <w:shd w:val="clear" w:color="auto" w:fill="FFFFFF"/>
         </w:rPr>
-        <w:t xml:space="preserve">        "name":"Lakers"</w:t>
+        <w:t xml:space="preserve">        "</w:t>
+      </w:r>
+      <w:proofErr w:type="spellStart"/>
+      <w:r>
+        <w:rPr>
+          <w:rFonts w:ascii="Courier New" w:eastAsia="Times New Roman" w:hAnsi="Courier New" w:cs="Courier New"/>
+          <w:color w:val="1D4371"/>
+          <w:sz w:val="20"/>
+          <w:szCs w:val="20"/>
+          <w:bdr w:val="none" w:sz="0" w:space="0" w:color="auto" w:frame="1"/>
+          <w:shd w:val="clear" w:color="auto" w:fill="FFFFFF"/>
+        </w:rPr>
+        <w:t>name":"Lakers</w:t>
+      </w:r>
+      <w:proofErr w:type="spellEnd"/>
+      <w:r>
+        <w:rPr>
+          <w:rFonts w:ascii="Courier New" w:eastAsia="Times New Roman" w:hAnsi="Courier New" w:cs="Courier New"/>
+          <w:color w:val="1D4371"/>
+          <w:sz w:val="20"/>
+          <w:szCs w:val="20"/>
+          <w:bdr w:val="none" w:sz="0" w:space="0" w:color="auto" w:frame="1"/>
+          <w:shd w:val="clear" w:color="auto" w:fill="FFFFFF"/>
+        </w:rPr>
+        <w:t>"</w:t>
       </w:r>
     </w:p>
     <w:p>
@@ -1139,7 +1391,31 @@
           <w:bdr w:val="none" w:sz="0" w:space="0" w:color="auto" w:frame="1"/>
           <w:shd w:val="clear" w:color="auto" w:fill="FFFFFF"/>
         </w:rPr>
-        <w:t xml:space="preserve">    "total_pages": 50,</w:t>
+        <w:t xml:space="preserve">    "</w:t>
+      </w:r>
+      <w:proofErr w:type="spellStart"/>
+      <w:r>
+        <w:rPr>
+          <w:rFonts w:ascii="Courier New" w:eastAsia="Times New Roman" w:hAnsi="Courier New" w:cs="Courier New"/>
+          <w:color w:val="1D4371"/>
+          <w:sz w:val="20"/>
+          <w:szCs w:val="20"/>
+          <w:bdr w:val="none" w:sz="0" w:space="0" w:color="auto" w:frame="1"/>
+          <w:shd w:val="clear" w:color="auto" w:fill="FFFFFF"/>
+        </w:rPr>
+        <w:t>total_pages</w:t>
+      </w:r>
+      <w:proofErr w:type="spellEnd"/>
+      <w:r>
+        <w:rPr>
+          <w:rFonts w:ascii="Courier New" w:eastAsia="Times New Roman" w:hAnsi="Courier New" w:cs="Courier New"/>
+          <w:color w:val="1D4371"/>
+          <w:sz w:val="20"/>
+          <w:szCs w:val="20"/>
+          <w:bdr w:val="none" w:sz="0" w:space="0" w:color="auto" w:frame="1"/>
+          <w:shd w:val="clear" w:color="auto" w:fill="FFFFFF"/>
+        </w:rPr>
+        <w:t>": 50,</w:t>
       </w:r>
     </w:p>
     <w:p>
@@ -1182,7 +1458,31 @@
           <w:bdr w:val="none" w:sz="0" w:space="0" w:color="auto" w:frame="1"/>
           <w:shd w:val="clear" w:color="auto" w:fill="FFFFFF"/>
         </w:rPr>
-        <w:t xml:space="preserve">    "current_page": 1,</w:t>
+        <w:t xml:space="preserve">    "</w:t>
+      </w:r>
+      <w:proofErr w:type="spellStart"/>
+      <w:r>
+        <w:rPr>
+          <w:rFonts w:ascii="Courier New" w:eastAsia="Times New Roman" w:hAnsi="Courier New" w:cs="Courier New"/>
+          <w:color w:val="1D4371"/>
+          <w:sz w:val="20"/>
+          <w:szCs w:val="20"/>
+          <w:bdr w:val="none" w:sz="0" w:space="0" w:color="auto" w:frame="1"/>
+          <w:shd w:val="clear" w:color="auto" w:fill="FFFFFF"/>
+        </w:rPr>
+        <w:t>current_page</w:t>
+      </w:r>
+      <w:proofErr w:type="spellEnd"/>
+      <w:r>
+        <w:rPr>
+          <w:rFonts w:ascii="Courier New" w:eastAsia="Times New Roman" w:hAnsi="Courier New" w:cs="Courier New"/>
+          <w:color w:val="1D4371"/>
+          <w:sz w:val="20"/>
+          <w:szCs w:val="20"/>
+          <w:bdr w:val="none" w:sz="0" w:space="0" w:color="auto" w:frame="1"/>
+          <w:shd w:val="clear" w:color="auto" w:fill="FFFFFF"/>
+        </w:rPr>
+        <w:t>": 1,</w:t>
       </w:r>
     </w:p>
     <w:p>
@@ -1225,7 +1525,31 @@
           <w:bdr w:val="none" w:sz="0" w:space="0" w:color="auto" w:frame="1"/>
           <w:shd w:val="clear" w:color="auto" w:fill="FFFFFF"/>
         </w:rPr>
-        <w:t xml:space="preserve">    "next_page": 2,</w:t>
+        <w:t xml:space="preserve">    "</w:t>
+      </w:r>
+      <w:proofErr w:type="spellStart"/>
+      <w:r>
+        <w:rPr>
+          <w:rFonts w:ascii="Courier New" w:eastAsia="Times New Roman" w:hAnsi="Courier New" w:cs="Courier New"/>
+          <w:color w:val="1D4371"/>
+          <w:sz w:val="20"/>
+          <w:szCs w:val="20"/>
+          <w:bdr w:val="none" w:sz="0" w:space="0" w:color="auto" w:frame="1"/>
+          <w:shd w:val="clear" w:color="auto" w:fill="FFFFFF"/>
+        </w:rPr>
+        <w:t>next_page</w:t>
+      </w:r>
+      <w:proofErr w:type="spellEnd"/>
+      <w:r>
+        <w:rPr>
+          <w:rFonts w:ascii="Courier New" w:eastAsia="Times New Roman" w:hAnsi="Courier New" w:cs="Courier New"/>
+          <w:color w:val="1D4371"/>
+          <w:sz w:val="20"/>
+          <w:szCs w:val="20"/>
+          <w:bdr w:val="none" w:sz="0" w:space="0" w:color="auto" w:frame="1"/>
+          <w:shd w:val="clear" w:color="auto" w:fill="FFFFFF"/>
+        </w:rPr>
+        <w:t>": 2,</w:t>
       </w:r>
     </w:p>
     <w:p>
@@ -1268,7 +1592,31 @@
           <w:bdr w:val="none" w:sz="0" w:space="0" w:color="auto" w:frame="1"/>
           <w:shd w:val="clear" w:color="auto" w:fill="FFFFFF"/>
         </w:rPr>
-        <w:t xml:space="preserve">    "per_page": 25,</w:t>
+        <w:t xml:space="preserve">    "</w:t>
+      </w:r>
+      <w:proofErr w:type="spellStart"/>
+      <w:r>
+        <w:rPr>
+          <w:rFonts w:ascii="Courier New" w:eastAsia="Times New Roman" w:hAnsi="Courier New" w:cs="Courier New"/>
+          <w:color w:val="1D4371"/>
+          <w:sz w:val="20"/>
+          <w:szCs w:val="20"/>
+          <w:bdr w:val="none" w:sz="0" w:space="0" w:color="auto" w:frame="1"/>
+          <w:shd w:val="clear" w:color="auto" w:fill="FFFFFF"/>
+        </w:rPr>
+        <w:t>per_page</w:t>
+      </w:r>
+      <w:proofErr w:type="spellEnd"/>
+      <w:r>
+        <w:rPr>
+          <w:rFonts w:ascii="Courier New" w:eastAsia="Times New Roman" w:hAnsi="Courier New" w:cs="Courier New"/>
+          <w:color w:val="1D4371"/>
+          <w:sz w:val="20"/>
+          <w:szCs w:val="20"/>
+          <w:bdr w:val="none" w:sz="0" w:space="0" w:color="auto" w:frame="1"/>
+          <w:shd w:val="clear" w:color="auto" w:fill="FFFFFF"/>
+        </w:rPr>
+        <w:t>": 25,</w:t>
       </w:r>
     </w:p>
     <w:p>
@@ -1311,7 +1659,31 @@
           <w:bdr w:val="none" w:sz="0" w:space="0" w:color="auto" w:frame="1"/>
           <w:shd w:val="clear" w:color="auto" w:fill="FFFFFF"/>
         </w:rPr>
-        <w:t xml:space="preserve">    "total_count": 9999</w:t>
+        <w:t xml:space="preserve">    "</w:t>
+      </w:r>
+      <w:proofErr w:type="spellStart"/>
+      <w:r>
+        <w:rPr>
+          <w:rFonts w:ascii="Courier New" w:eastAsia="Times New Roman" w:hAnsi="Courier New" w:cs="Courier New"/>
+          <w:color w:val="1D4371"/>
+          <w:sz w:val="20"/>
+          <w:szCs w:val="20"/>
+          <w:bdr w:val="none" w:sz="0" w:space="0" w:color="auto" w:frame="1"/>
+          <w:shd w:val="clear" w:color="auto" w:fill="FFFFFF"/>
+        </w:rPr>
+        <w:t>total_count</w:t>
+      </w:r>
+      <w:proofErr w:type="spellEnd"/>
+      <w:r>
+        <w:rPr>
+          <w:rFonts w:ascii="Courier New" w:eastAsia="Times New Roman" w:hAnsi="Courier New" w:cs="Courier New"/>
+          <w:color w:val="1D4371"/>
+          <w:sz w:val="20"/>
+          <w:szCs w:val="20"/>
+          <w:bdr w:val="none" w:sz="0" w:space="0" w:color="auto" w:frame="1"/>
+          <w:shd w:val="clear" w:color="auto" w:fill="FFFFFF"/>
+        </w:rPr>
+        <w:t>": 9999</w:t>
       </w:r>
     </w:p>
     <w:p>
@@ -1503,7 +1875,6 @@
           <w:sz w:val="28"/>
           <w:szCs w:val="28"/>
         </w:rPr>
-        <w:lastRenderedPageBreak/>
         <w:t>User flow and app capability:</w:t>
       </w:r>
     </w:p>
@@ -1521,6 +1892,7 @@
           <w:sz w:val="28"/>
           <w:szCs w:val="28"/>
         </w:rPr>
+        <w:lastRenderedPageBreak/>
         <w:tab/>
       </w:r>
       <w:r>
@@ -1535,7 +1907,23 @@
           <w:sz w:val="28"/>
           <w:szCs w:val="28"/>
         </w:rPr>
-        <w:t xml:space="preserve"> show the top 10 scorer for the current season. A nav bar with the categories of rebounds, assists, etc. By clicking the categories with the “limit” and “season” button to see the top players of the selected category of the selected season.</w:t>
+        <w:t xml:space="preserve"> show the top 10 </w:t>
+      </w:r>
+      <w:proofErr w:type="gramStart"/>
+      <w:r>
+        <w:rPr>
+          <w:sz w:val="28"/>
+          <w:szCs w:val="28"/>
+        </w:rPr>
+        <w:t>scorer</w:t>
+      </w:r>
+      <w:proofErr w:type="gramEnd"/>
+      <w:r>
+        <w:rPr>
+          <w:sz w:val="28"/>
+          <w:szCs w:val="28"/>
+        </w:rPr>
+        <w:t xml:space="preserve"> for the current season. A nav bar with the categories of rebounds, assists, etc. By clicking the categories with the “limit” and “season” button to see the top players of the selected category of the selected season.</w:t>
       </w:r>
     </w:p>
     <w:p>
@@ -1551,7 +1939,22 @@
           <w:szCs w:val="28"/>
         </w:rPr>
         <w:tab/>
-        <w:t>Also there would be a search bar that users can use to search a player’s stats, along with some filtering criteria like the season(s), average or total, etc.</w:t>
+      </w:r>
+      <w:proofErr w:type="gramStart"/>
+      <w:r>
+        <w:rPr>
+          <w:sz w:val="28"/>
+          <w:szCs w:val="28"/>
+        </w:rPr>
+        <w:t>Also</w:t>
+      </w:r>
+      <w:proofErr w:type="gramEnd"/>
+      <w:r>
+        <w:rPr>
+          <w:sz w:val="28"/>
+          <w:szCs w:val="28"/>
+        </w:rPr>
+        <w:t xml:space="preserve"> there would be a search bar that users can use to search a player’s stats, along with some filtering criteria like the season(s), average or total, etc.</w:t>
       </w:r>
     </w:p>
     <w:p>
@@ -1570,12 +1973,21 @@
         </w:rPr>
         <w:tab/>
       </w:r>
-      <w:r>
-        <w:rPr>
-          <w:sz w:val="28"/>
-          <w:szCs w:val="28"/>
-        </w:rPr>
-        <w:t xml:space="preserve">Finally there would be a button to go to the correlation page. In this page, users can do some advance research on the player performance correlation with other data. For example, </w:t>
+      <w:proofErr w:type="gramStart"/>
+      <w:r>
+        <w:rPr>
+          <w:sz w:val="28"/>
+          <w:szCs w:val="28"/>
+        </w:rPr>
+        <w:t>Finally</w:t>
+      </w:r>
+      <w:proofErr w:type="gramEnd"/>
+      <w:r>
+        <w:rPr>
+          <w:sz w:val="28"/>
+          <w:szCs w:val="28"/>
+        </w:rPr>
+        <w:t xml:space="preserve"> there would be a button to go to the correlation page. In this page, users can do some advance research on the player performance correlation with other data. For example, </w:t>
       </w:r>
       <w:r>
         <w:rPr>
@@ -1675,7 +2087,27 @@
           <w:sz w:val="28"/>
           <w:szCs w:val="28"/>
         </w:rPr>
-        <w:t>This app would require login to use the advanced “performance correlation” page. The store the user password safely, we would use the course taught bcrypt.</w:t>
+        <w:t xml:space="preserve">This app would require login to use the advanced “performance correlation” page. The store the user password safely, we would use the course taught </w:t>
+      </w:r>
+      <w:proofErr w:type="spellStart"/>
+      <w:r>
+        <w:rPr>
+          <w:rFonts w:cstheme="minorHAnsi"/>
+          <w:color w:val="000000"/>
+          <w:sz w:val="28"/>
+          <w:szCs w:val="28"/>
+        </w:rPr>
+        <w:t>bcrypt</w:t>
+      </w:r>
+      <w:proofErr w:type="spellEnd"/>
+      <w:r>
+        <w:rPr>
+          <w:rFonts w:cstheme="minorHAnsi"/>
+          <w:color w:val="000000"/>
+          <w:sz w:val="28"/>
+          <w:szCs w:val="28"/>
+        </w:rPr>
+        <w:t>.</w:t>
       </w:r>
     </w:p>
     <w:p>
@@ -1738,7 +2170,27 @@
           <w:sz w:val="28"/>
           <w:szCs w:val="28"/>
         </w:rPr>
-        <w:t>The only thing we are going to store in the user information. So we need only one table to store all the user’s profile info.</w:t>
+        <w:t xml:space="preserve">The only thing we are going to store in the user information. </w:t>
+      </w:r>
+      <w:proofErr w:type="gramStart"/>
+      <w:r>
+        <w:rPr>
+          <w:rFonts w:cstheme="minorHAnsi"/>
+          <w:color w:val="000000"/>
+          <w:sz w:val="28"/>
+          <w:szCs w:val="28"/>
+        </w:rPr>
+        <w:t>So</w:t>
+      </w:r>
+      <w:proofErr w:type="gramEnd"/>
+      <w:r>
+        <w:rPr>
+          <w:rFonts w:cstheme="minorHAnsi"/>
+          <w:color w:val="000000"/>
+          <w:sz w:val="28"/>
+          <w:szCs w:val="28"/>
+        </w:rPr>
+        <w:t xml:space="preserve"> we need only one table to store all the user’s profile info.</w:t>
       </w:r>
     </w:p>
     <w:sectPr>
@@ -1749,6 +2201,56 @@
     </w:sectPr>
   </w:body>
 </w:document>
+</file>
+
+<file path=word/endnotes.xml><?xml version="1.0" encoding="utf-8"?>
+<w:endnotes xmlns:wpc="http://schemas.microsoft.com/office/word/2010/wordprocessingCanvas" xmlns:cx="http://schemas.microsoft.com/office/drawing/2014/chartex" xmlns:cx1="http://schemas.microsoft.com/office/drawing/2015/9/8/chartex" xmlns:cx2="http://schemas.microsoft.com/office/drawing/2015/10/21/chartex" xmlns:cx3="http://schemas.microsoft.com/office/drawing/2016/5/9/chartex" xmlns:cx4="http://schemas.microsoft.com/office/drawing/2016/5/10/chartex" xmlns:cx5="http://schemas.microsoft.com/office/drawing/2016/5/11/chartex" xmlns:cx6="http://schemas.microsoft.com/office/drawing/2016/5/12/chartex" xmlns:cx7="http://schemas.microsoft.com/office/drawing/2016/5/13/chartex" xmlns:cx8="http://schemas.microsoft.com/office/drawing/2016/5/14/chartex" xmlns:mc="http://schemas.openxmlformats.org/markup-compatibility/2006" xmlns:aink="http://schemas.microsoft.com/office/drawing/2016/ink" xmlns:am3d="http://schemas.microsoft.com/office/drawing/2017/model3d" xmlns:o="urn:schemas-microsoft-com:office:office" xmlns:r="http://schemas.openxmlformats.org/officeDocument/2006/relationships" xmlns:m="http://schemas.openxmlformats.org/officeDocument/2006/math" xmlns:v="urn:schemas-microsoft-com:vml" xmlns:wp14="http://schemas.microsoft.com/office/word/2010/wordprocessingDrawing" xmlns:wp="http://schemas.openxmlformats.org/drawingml/2006/wordprocessingDrawing" xmlns:w10="urn:schemas-microsoft-com:office:word" xmlns:w="http://schemas.openxmlformats.org/wordprocessingml/2006/main" xmlns:w14="http://schemas.microsoft.com/office/word/2010/wordml" xmlns:w15="http://schemas.microsoft.com/office/word/2012/wordml" xmlns:w16cex="http://schemas.microsoft.com/office/word/2018/wordml/cex" xmlns:w16cid="http://schemas.microsoft.com/office/word/2016/wordml/cid" xmlns:w16="http://schemas.microsoft.com/office/word/2018/wordml" xmlns:w16se="http://schemas.microsoft.com/office/word/2015/wordml/symex" xmlns:wpg="http://schemas.microsoft.com/office/word/2010/wordprocessingGroup" xmlns:wpi="http://schemas.microsoft.com/office/word/2010/wordprocessingInk" xmlns:wne="http://schemas.microsoft.com/office/word/2006/wordml" xmlns:wps="http://schemas.microsoft.com/office/word/2010/wordprocessingShape" mc:Ignorable="w14 w15 w16se w16cid w16 w16cex wp14">
+  <w:endnote w:type="separator" w:id="-1">
+    <w:p>
+      <w:pPr>
+        <w:spacing w:after="0" w:line="240" w:lineRule="auto"/>
+      </w:pPr>
+      <w:r>
+        <w:separator/>
+      </w:r>
+    </w:p>
+  </w:endnote>
+  <w:endnote w:type="continuationSeparator" w:id="0">
+    <w:p>
+      <w:pPr>
+        <w:spacing w:after="0" w:line="240" w:lineRule="auto"/>
+      </w:pPr>
+      <w:r>
+        <w:continuationSeparator/>
+      </w:r>
+    </w:p>
+  </w:endnote>
+</w:endnotes>
+</file>
+
+<file path=word/footnotes.xml><?xml version="1.0" encoding="utf-8"?>
+<w:footnotes xmlns:wpc="http://schemas.microsoft.com/office/word/2010/wordprocessingCanvas" xmlns:cx="http://schemas.microsoft.com/office/drawing/2014/chartex" xmlns:cx1="http://schemas.microsoft.com/office/drawing/2015/9/8/chartex" xmlns:cx2="http://schemas.microsoft.com/office/drawing/2015/10/21/chartex" xmlns:cx3="http://schemas.microsoft.com/office/drawing/2016/5/9/chartex" xmlns:cx4="http://schemas.microsoft.com/office/drawing/2016/5/10/chartex" xmlns:cx5="http://schemas.microsoft.com/office/drawing/2016/5/11/chartex" xmlns:cx6="http://schemas.microsoft.com/office/drawing/2016/5/12/chartex" xmlns:cx7="http://schemas.microsoft.com/office/drawing/2016/5/13/chartex" xmlns:cx8="http://schemas.microsoft.com/office/drawing/2016/5/14/chartex" xmlns:mc="http://schemas.openxmlformats.org/markup-compatibility/2006" xmlns:aink="http://schemas.microsoft.com/office/drawing/2016/ink" xmlns:am3d="http://schemas.microsoft.com/office/drawing/2017/model3d" xmlns:o="urn:schemas-microsoft-com:office:office" xmlns:r="http://schemas.openxmlformats.org/officeDocument/2006/relationships" xmlns:m="http://schemas.openxmlformats.org/officeDocument/2006/math" xmlns:v="urn:schemas-microsoft-com:vml" xmlns:wp14="http://schemas.microsoft.com/office/word/2010/wordprocessingDrawing" xmlns:wp="http://schemas.openxmlformats.org/drawingml/2006/wordprocessingDrawing" xmlns:w10="urn:schemas-microsoft-com:office:word" xmlns:w="http://schemas.openxmlformats.org/wordprocessingml/2006/main" xmlns:w14="http://schemas.microsoft.com/office/word/2010/wordml" xmlns:w15="http://schemas.microsoft.com/office/word/2012/wordml" xmlns:w16cex="http://schemas.microsoft.com/office/word/2018/wordml/cex" xmlns:w16cid="http://schemas.microsoft.com/office/word/2016/wordml/cid" xmlns:w16="http://schemas.microsoft.com/office/word/2018/wordml" xmlns:w16se="http://schemas.microsoft.com/office/word/2015/wordml/symex" xmlns:wpg="http://schemas.microsoft.com/office/word/2010/wordprocessingGroup" xmlns:wpi="http://schemas.microsoft.com/office/word/2010/wordprocessingInk" xmlns:wne="http://schemas.microsoft.com/office/word/2006/wordml" xmlns:wps="http://schemas.microsoft.com/office/word/2010/wordprocessingShape" mc:Ignorable="w14 w15 w16se w16cid w16 w16cex wp14">
+  <w:footnote w:type="separator" w:id="-1">
+    <w:p>
+      <w:pPr>
+        <w:spacing w:after="0" w:line="240" w:lineRule="auto"/>
+      </w:pPr>
+      <w:r>
+        <w:separator/>
+      </w:r>
+    </w:p>
+  </w:footnote>
+  <w:footnote w:type="continuationSeparator" w:id="0">
+    <w:p>
+      <w:pPr>
+        <w:spacing w:after="0" w:line="240" w:lineRule="auto"/>
+      </w:pPr>
+      <w:r>
+        <w:continuationSeparator/>
+      </w:r>
+    </w:p>
+  </w:footnote>
+</w:footnotes>
 </file>
 
 <file path=word/numbering.xml><?xml version="1.0" encoding="utf-8"?>
@@ -2318,7 +2820,6 @@
     <w:name w:val="Hyperlink"/>
     <w:basedOn w:val="DefaultParagraphFont"/>
     <w:uiPriority w:val="99"/>
-    <w:semiHidden/>
     <w:unhideWhenUsed/>
     <w:rsid w:val="00AC574C"/>
     <w:rPr>
@@ -2385,6 +2886,62 @@
       <w:rFonts w:ascii="Courier New" w:eastAsia="Times New Roman" w:hAnsi="Courier New" w:cs="Courier New"/>
       <w:sz w:val="20"/>
       <w:szCs w:val="20"/>
+    </w:rPr>
+  </w:style>
+  <w:style w:type="paragraph" w:styleId="Header">
+    <w:name w:val="header"/>
+    <w:basedOn w:val="Normal"/>
+    <w:link w:val="HeaderChar"/>
+    <w:uiPriority w:val="99"/>
+    <w:unhideWhenUsed/>
+    <w:rsid w:val="008260FC"/>
+    <w:pPr>
+      <w:tabs>
+        <w:tab w:val="center" w:pos="4680"/>
+        <w:tab w:val="right" w:pos="9360"/>
+      </w:tabs>
+      <w:spacing w:after="0" w:line="240" w:lineRule="auto"/>
+    </w:pPr>
+  </w:style>
+  <w:style w:type="character" w:customStyle="1" w:styleId="HeaderChar">
+    <w:name w:val="Header Char"/>
+    <w:basedOn w:val="DefaultParagraphFont"/>
+    <w:link w:val="Header"/>
+    <w:uiPriority w:val="99"/>
+    <w:rsid w:val="008260FC"/>
+  </w:style>
+  <w:style w:type="paragraph" w:styleId="Footer">
+    <w:name w:val="footer"/>
+    <w:basedOn w:val="Normal"/>
+    <w:link w:val="FooterChar"/>
+    <w:uiPriority w:val="99"/>
+    <w:unhideWhenUsed/>
+    <w:rsid w:val="008260FC"/>
+    <w:pPr>
+      <w:tabs>
+        <w:tab w:val="center" w:pos="4680"/>
+        <w:tab w:val="right" w:pos="9360"/>
+      </w:tabs>
+      <w:spacing w:after="0" w:line="240" w:lineRule="auto"/>
+    </w:pPr>
+  </w:style>
+  <w:style w:type="character" w:customStyle="1" w:styleId="FooterChar">
+    <w:name w:val="Footer Char"/>
+    <w:basedOn w:val="DefaultParagraphFont"/>
+    <w:link w:val="Footer"/>
+    <w:uiPriority w:val="99"/>
+    <w:rsid w:val="008260FC"/>
+  </w:style>
+  <w:style w:type="character" w:styleId="UnresolvedMention">
+    <w:name w:val="Unresolved Mention"/>
+    <w:basedOn w:val="DefaultParagraphFont"/>
+    <w:uiPriority w:val="99"/>
+    <w:semiHidden/>
+    <w:unhideWhenUsed/>
+    <w:rsid w:val="008260FC"/>
+    <w:rPr>
+      <w:color w:val="605E5C"/>
+      <w:shd w:val="clear" w:color="auto" w:fill="E1DFDD"/>
     </w:rPr>
   </w:style>
 </w:styles>

</xml_diff>